<commit_message>
doc: Updated Student#2 Requirements document
</commit_message>
<xml_diff>
--- a/reports/Student #2/02 - Requirements - Student #2.docx
+++ b/reports/Student #2/02 - Requirements - Student #2.docx
@@ -4,7 +4,7 @@
   <w:body>
     <w:p>
       <w:pPr>
-        <w:pStyle w:val="Heading1"/>
+        <w:pStyle w:val="Ttulo1"/>
         <w:spacing w:before="0"/>
         <w:rPr>
           <w:rFonts w:cstheme="majorHAnsi"/>
@@ -96,7 +96,7 @@
           </w:tcPr>
           <w:p>
             <w:pPr>
-              <w:pStyle w:val="NoSpacing"/>
+              <w:pStyle w:val="Sinespaciado"/>
               <w:rPr>
                 <w:rFonts w:asciiTheme="majorHAnsi" w:hAnsiTheme="majorHAnsi" w:cstheme="majorHAnsi"/>
               </w:rPr>
@@ -146,7 +146,31 @@
                   <w:rPr>
                     <w:rFonts w:asciiTheme="majorHAnsi" w:hAnsiTheme="majorHAnsi" w:cstheme="majorHAnsi"/>
                   </w:rPr>
-                  <w:t xml:space="preserve"> CX.YYY  </w:t>
+                  <w:t xml:space="preserve"> C</w:t>
+                </w:r>
+                <w:r>
+                  <w:rPr>
+                    <w:rFonts w:asciiTheme="majorHAnsi" w:hAnsiTheme="majorHAnsi" w:cstheme="majorHAnsi"/>
+                  </w:rPr>
+                  <w:t>1</w:t>
+                </w:r>
+                <w:r>
+                  <w:rPr>
+                    <w:rFonts w:asciiTheme="majorHAnsi" w:hAnsiTheme="majorHAnsi" w:cstheme="majorHAnsi"/>
+                  </w:rPr>
+                  <w:t>.</w:t>
+                </w:r>
+                <w:r>
+                  <w:rPr>
+                    <w:rFonts w:asciiTheme="majorHAnsi" w:hAnsiTheme="majorHAnsi" w:cstheme="majorHAnsi"/>
+                  </w:rPr>
+                  <w:t>046</w:t>
+                </w:r>
+                <w:r>
+                  <w:rPr>
+                    <w:rFonts w:asciiTheme="majorHAnsi" w:hAnsiTheme="majorHAnsi" w:cstheme="majorHAnsi"/>
+                  </w:rPr>
+                  <w:t xml:space="preserve">  </w:t>
                 </w:r>
               </w:sdtContent>
             </w:sdt>
@@ -167,7 +191,7 @@
           </w:tcPr>
           <w:p>
             <w:pPr>
-              <w:pStyle w:val="NoSpacing"/>
+              <w:pStyle w:val="Sinespaciado"/>
               <w:rPr>
                 <w:rFonts w:asciiTheme="majorHAnsi" w:hAnsiTheme="majorHAnsi" w:cstheme="majorHAnsi"/>
               </w:rPr>
@@ -211,7 +235,7 @@
                   <w:rPr>
                     <w:rFonts w:asciiTheme="majorHAnsi" w:hAnsiTheme="majorHAnsi" w:cstheme="majorHAnsi"/>
                   </w:rPr>
-                  <w:t xml:space="preserve"> https://github.com/xxxx  </w:t>
+                  <w:t xml:space="preserve"> https://github.com/DP2-C1-046/Acme-ANS-D01.git </w:t>
                 </w:r>
               </w:sdtContent>
             </w:sdt>
@@ -252,7 +276,7 @@
           </w:p>
           <w:p>
             <w:pPr>
-              <w:pStyle w:val="NoSpacing"/>
+              <w:pStyle w:val="Sinespaciado"/>
               <w:rPr>
                 <w:rFonts w:asciiTheme="majorHAnsi" w:hAnsiTheme="majorHAnsi" w:cstheme="majorBidi"/>
                 <w:b/>
@@ -298,19 +322,27 @@
                   <w:rPr>
                     <w:rFonts w:asciiTheme="majorHAnsi" w:hAnsiTheme="majorHAnsi" w:cstheme="majorBidi"/>
                   </w:rPr>
-                  <w:t xml:space="preserve">Masked </w:t>
+                  <w:t>30.**</w:t>
+                </w:r>
+                <w:proofErr w:type="gramStart"/>
+                <w:r>
+                  <w:rPr>
+                    <w:rFonts w:asciiTheme="majorHAnsi" w:hAnsiTheme="majorHAnsi" w:cstheme="majorBidi"/>
+                  </w:rPr>
+                  <w:t>*.*</w:t>
+                </w:r>
+                <w:proofErr w:type="gramEnd"/>
+                <w:r>
+                  <w:rPr>
+                    <w:rFonts w:asciiTheme="majorHAnsi" w:hAnsiTheme="majorHAnsi" w:cstheme="majorBidi"/>
+                  </w:rPr>
+                  <w:t>09</w:t>
                 </w:r>
                 <w:r>
                   <w:rPr>
                     <w:rFonts w:asciiTheme="majorHAnsi" w:hAnsiTheme="majorHAnsi" w:cstheme="majorBidi"/>
                   </w:rPr>
-                  <w:t xml:space="preserve">ID </w:t>
-                </w:r>
-                <w:r>
-                  <w:rPr>
-                    <w:rFonts w:asciiTheme="majorHAnsi" w:hAnsiTheme="majorHAnsi" w:cstheme="majorBidi"/>
-                  </w:rPr>
-                  <w:t>number</w:t>
+                  <w:t>*</w:t>
                 </w:r>
               </w:sdtContent>
             </w:sdt>
@@ -318,7 +350,7 @@
           <w:permEnd w:id="1490430286"/>
           <w:p>
             <w:pPr>
-              <w:pStyle w:val="NoSpacing"/>
+              <w:pStyle w:val="Sinespaciado"/>
               <w:rPr>
                 <w:rFonts w:asciiTheme="majorHAnsi" w:hAnsiTheme="majorHAnsi" w:cstheme="majorHAnsi"/>
                 <w:b/>
@@ -371,7 +403,7 @@
                   <w:rPr>
                     <w:rFonts w:asciiTheme="majorHAnsi" w:hAnsiTheme="majorHAnsi" w:cstheme="majorHAnsi"/>
                   </w:rPr>
-                  <w:t>uvus</w:t>
+                  <w:t>rafcarmed</w:t>
                 </w:r>
                 <w:proofErr w:type="spellEnd"/>
                 <w:r>
@@ -386,7 +418,7 @@
           </w:p>
           <w:p>
             <w:pPr>
-              <w:pStyle w:val="NoSpacing"/>
+              <w:pStyle w:val="Sinespaciado"/>
               <w:rPr>
                 <w:rFonts w:asciiTheme="majorHAnsi" w:hAnsiTheme="majorHAnsi" w:cstheme="majorHAnsi"/>
               </w:rPr>
@@ -430,7 +462,31 @@
                   <w:rPr>
                     <w:rFonts w:asciiTheme="majorHAnsi" w:hAnsiTheme="majorHAnsi" w:cstheme="majorHAnsi"/>
                   </w:rPr>
-                  <w:t xml:space="preserve"> Surnames, Name  </w:t>
+                  <w:t xml:space="preserve"> </w:t>
+                </w:r>
+                <w:r>
+                  <w:rPr>
+                    <w:rFonts w:asciiTheme="majorHAnsi" w:hAnsiTheme="majorHAnsi" w:cstheme="majorHAnsi"/>
+                  </w:rPr>
+                  <w:t>Caro Medina</w:t>
+                </w:r>
+                <w:r>
+                  <w:rPr>
+                    <w:rFonts w:asciiTheme="majorHAnsi" w:hAnsiTheme="majorHAnsi" w:cstheme="majorHAnsi"/>
+                  </w:rPr>
+                  <w:t xml:space="preserve">, </w:t>
+                </w:r>
+                <w:r>
+                  <w:rPr>
+                    <w:rFonts w:asciiTheme="majorHAnsi" w:hAnsiTheme="majorHAnsi" w:cstheme="majorHAnsi"/>
+                  </w:rPr>
+                  <w:t>Rafael David</w:t>
+                </w:r>
+                <w:r>
+                  <w:rPr>
+                    <w:rFonts w:asciiTheme="majorHAnsi" w:hAnsiTheme="majorHAnsi" w:cstheme="majorHAnsi"/>
+                  </w:rPr>
+                  <w:t xml:space="preserve">  </w:t>
                 </w:r>
               </w:sdtContent>
             </w:sdt>
@@ -438,7 +494,7 @@
           </w:p>
           <w:p>
             <w:pPr>
-              <w:pStyle w:val="NoSpacing"/>
+              <w:pStyle w:val="Sinespaciado"/>
               <w:rPr>
                 <w:rFonts w:asciiTheme="majorHAnsi" w:hAnsiTheme="majorHAnsi" w:cstheme="majorHAnsi"/>
               </w:rPr>
@@ -482,7 +538,25 @@
                   <w:rPr>
                     <w:rFonts w:asciiTheme="majorHAnsi" w:hAnsiTheme="majorHAnsi" w:cstheme="majorHAnsi"/>
                   </w:rPr>
-                  <w:t xml:space="preserve"> role1, role2, role3  </w:t>
+                  <w:t xml:space="preserve"> </w:t>
+                </w:r>
+                <w:r>
+                  <w:rPr>
+                    <w:rFonts w:asciiTheme="majorHAnsi" w:hAnsiTheme="majorHAnsi" w:cstheme="majorHAnsi"/>
+                  </w:rPr>
+                  <w:t xml:space="preserve">Analyst </w:t>
+                </w:r>
+                <w:r>
+                  <w:rPr>
+                    <w:rFonts w:asciiTheme="majorHAnsi" w:hAnsiTheme="majorHAnsi" w:cstheme="majorHAnsi"/>
+                  </w:rPr>
+                  <w:t>Developer</w:t>
+                </w:r>
+                <w:r>
+                  <w:rPr>
+                    <w:rFonts w:asciiTheme="majorHAnsi" w:hAnsiTheme="majorHAnsi" w:cstheme="majorHAnsi"/>
+                  </w:rPr>
+                  <w:t xml:space="preserve">  </w:t>
                 </w:r>
               </w:sdtContent>
             </w:sdt>
@@ -503,7 +577,7 @@
           </w:tcPr>
           <w:p>
             <w:pPr>
-              <w:pStyle w:val="NoSpacing"/>
+              <w:pStyle w:val="Sinespaciado"/>
               <w:rPr>
                 <w:rFonts w:asciiTheme="majorHAnsi" w:hAnsiTheme="majorHAnsi" w:cstheme="majorHAnsi"/>
               </w:rPr>
@@ -553,7 +627,57 @@
                   <w:rPr>
                     <w:rFonts w:asciiTheme="majorHAnsi" w:hAnsiTheme="majorHAnsi" w:cstheme="majorHAnsi"/>
                   </w:rPr>
-                  <w:t xml:space="preserve"> place month day, year </w:t>
+                  <w:t xml:space="preserve"> </w:t>
+                </w:r>
+                <w:r>
+                  <w:rPr>
+                    <w:rFonts w:asciiTheme="majorHAnsi" w:hAnsiTheme="majorHAnsi" w:cstheme="majorHAnsi"/>
+                  </w:rPr>
+                  <w:t>Sevilla</w:t>
+                </w:r>
+                <w:r>
+                  <w:rPr>
+                    <w:rFonts w:asciiTheme="majorHAnsi" w:hAnsiTheme="majorHAnsi" w:cstheme="majorHAnsi"/>
+                  </w:rPr>
+                  <w:t xml:space="preserve"> </w:t>
+                </w:r>
+                <w:proofErr w:type="spellStart"/>
+                <w:r>
+                  <w:rPr>
+                    <w:rFonts w:asciiTheme="majorHAnsi" w:hAnsiTheme="majorHAnsi" w:cstheme="majorHAnsi"/>
+                  </w:rPr>
+                  <w:t>Febrero</w:t>
+                </w:r>
+                <w:proofErr w:type="spellEnd"/>
+                <w:r>
+                  <w:rPr>
+                    <w:rFonts w:asciiTheme="majorHAnsi" w:hAnsiTheme="majorHAnsi" w:cstheme="majorHAnsi"/>
+                  </w:rPr>
+                  <w:t xml:space="preserve"> </w:t>
+                </w:r>
+                <w:r>
+                  <w:rPr>
+                    <w:rFonts w:asciiTheme="majorHAnsi" w:hAnsiTheme="majorHAnsi" w:cstheme="majorHAnsi"/>
+                  </w:rPr>
+                  <w:t>17</w:t>
+                </w:r>
+                <w:r>
+                  <w:rPr>
+                    <w:rFonts w:asciiTheme="majorHAnsi" w:hAnsiTheme="majorHAnsi" w:cstheme="majorHAnsi"/>
+                  </w:rPr>
+                  <w:t xml:space="preserve">, </w:t>
+                </w:r>
+                <w:r>
+                  <w:rPr>
+                    <w:rFonts w:asciiTheme="majorHAnsi" w:hAnsiTheme="majorHAnsi" w:cstheme="majorHAnsi"/>
+                  </w:rPr>
+                  <w:t>2025</w:t>
+                </w:r>
+                <w:r>
+                  <w:rPr>
+                    <w:rFonts w:asciiTheme="majorHAnsi" w:hAnsiTheme="majorHAnsi" w:cstheme="majorHAnsi"/>
+                  </w:rPr>
+                  <w:t xml:space="preserve"> </w:t>
                 </w:r>
               </w:sdtContent>
             </w:sdt>
@@ -564,7 +688,7 @@
     </w:tbl>
     <w:p>
       <w:pPr>
-        <w:pStyle w:val="Heading1"/>
+        <w:pStyle w:val="Ttulo1"/>
         <w:spacing w:before="0"/>
         <w:rPr>
           <w:rFonts w:cstheme="majorHAnsi"/>
@@ -586,7 +710,7 @@
     </w:p>
     <w:p>
       <w:pPr>
-        <w:pStyle w:val="Heading2"/>
+        <w:pStyle w:val="Ttulo2"/>
         <w:rPr>
           <w:rFonts w:cstheme="majorHAnsi"/>
         </w:rPr>
@@ -616,7 +740,7 @@
     </w:p>
     <w:p>
       <w:pPr>
-        <w:pStyle w:val="Heading2"/>
+        <w:pStyle w:val="Ttulo2"/>
         <w:rPr>
           <w:rFonts w:cstheme="majorHAnsi"/>
         </w:rPr>
@@ -761,7 +885,10 @@
         </w:sdtPr>
         <w:sdtContent>
           <w:r>
-            <w:t xml:space="preserve">   </w:t>
+            <w:t xml:space="preserve"> </w:t>
+          </w:r>
+          <w:r>
+            <w:t>X</w:t>
           </w:r>
         </w:sdtContent>
       </w:sdt>
@@ -775,7 +902,7 @@
     </w:p>
     <w:p>
       <w:pPr>
-        <w:pStyle w:val="Heading2"/>
+        <w:pStyle w:val="Ttulo2"/>
         <w:rPr>
           <w:rFonts w:cstheme="majorHAnsi"/>
         </w:rPr>
@@ -802,7 +929,7 @@
     </w:p>
     <w:p>
       <w:pPr>
-        <w:pStyle w:val="Heading2"/>
+        <w:pStyle w:val="Ttulo2"/>
         <w:rPr>
           <w:rFonts w:cstheme="majorHAnsi"/>
         </w:rPr>
@@ -829,7 +956,7 @@
     </w:p>
     <w:p>
       <w:pPr>
-        <w:pStyle w:val="Heading2"/>
+        <w:pStyle w:val="Ttulo2"/>
         <w:rPr>
           <w:rFonts w:cstheme="majorHAnsi"/>
         </w:rPr>
@@ -875,7 +1002,10 @@
         </w:sdtPr>
         <w:sdtContent>
           <w:r>
-            <w:t xml:space="preserve">    </w:t>
+            <w:t xml:space="preserve"> </w:t>
+          </w:r>
+          <w:r>
+            <w:t xml:space="preserve">X </w:t>
           </w:r>
         </w:sdtContent>
       </w:sdt>
@@ -945,7 +1075,7 @@
     </w:p>
     <w:p>
       <w:pPr>
-        <w:pStyle w:val="Heading1"/>
+        <w:pStyle w:val="Ttulo1"/>
         <w:tabs>
           <w:tab w:val="left" w:pos="284"/>
         </w:tabs>
@@ -984,7 +1114,7 @@
     </w:p>
     <w:p>
       <w:pPr>
-        <w:pStyle w:val="Heading2"/>
+        <w:pStyle w:val="Ttulo2"/>
         <w:rPr>
           <w:rFonts w:cstheme="majorHAnsi"/>
           <w:lang w:val="en-US"/>
@@ -1643,7 +1773,7 @@
     </w:p>
     <w:p>
       <w:pPr>
-        <w:pStyle w:val="Heading2"/>
+        <w:pStyle w:val="Ttulo2"/>
         <w:rPr>
           <w:rFonts w:cstheme="majorHAnsi"/>
         </w:rPr>
@@ -1679,7 +1809,7 @@
     </w:p>
     <w:p>
       <w:pPr>
-        <w:pStyle w:val="Heading2"/>
+        <w:pStyle w:val="Ttulo2"/>
         <w:rPr>
           <w:rFonts w:cstheme="majorHAnsi"/>
         </w:rPr>
@@ -1715,7 +1845,7 @@
     </w:p>
     <w:p>
       <w:pPr>
-        <w:pStyle w:val="Heading2"/>
+        <w:pStyle w:val="Ttulo2"/>
         <w:rPr>
           <w:rFonts w:cstheme="majorHAnsi"/>
         </w:rPr>
@@ -1856,7 +1986,7 @@
     </w:p>
     <w:p>
       <w:pPr>
-        <w:pStyle w:val="Heading2"/>
+        <w:pStyle w:val="Ttulo2"/>
         <w:rPr>
           <w:rFonts w:cstheme="majorHAnsi"/>
         </w:rPr>
@@ -1917,7 +2047,7 @@
     </w:p>
     <w:p>
       <w:pPr>
-        <w:pStyle w:val="Heading1"/>
+        <w:pStyle w:val="Ttulo1"/>
         <w:pBdr>
           <w:top w:val="single" w:sz="8" w:space="1" w:color="auto"/>
           <w:left w:val="single" w:sz="8" w:space="4" w:color="auto"/>
@@ -1960,7 +2090,7 @@
     </w:p>
     <w:p>
       <w:pPr>
-        <w:pStyle w:val="Heading2"/>
+        <w:pStyle w:val="Ttulo2"/>
         <w:rPr>
           <w:rFonts w:cstheme="majorHAnsi"/>
         </w:rPr>
@@ -1996,7 +2126,7 @@
     </w:p>
     <w:p>
       <w:pPr>
-        <w:pStyle w:val="Heading2"/>
+        <w:pStyle w:val="Ttulo2"/>
         <w:rPr>
           <w:rFonts w:cstheme="majorHAnsi"/>
         </w:rPr>
@@ -2306,7 +2436,7 @@
     </w:p>
     <w:p>
       <w:pPr>
-        <w:pStyle w:val="Heading2"/>
+        <w:pStyle w:val="Ttulo2"/>
         <w:rPr>
           <w:rFonts w:cstheme="majorHAnsi"/>
         </w:rPr>
@@ -2342,7 +2472,7 @@
     </w:p>
     <w:p>
       <w:pPr>
-        <w:pStyle w:val="Heading2"/>
+        <w:pStyle w:val="Ttulo2"/>
         <w:rPr>
           <w:rFonts w:cstheme="majorHAnsi"/>
         </w:rPr>
@@ -2375,7 +2505,7 @@
     </w:p>
     <w:p>
       <w:pPr>
-        <w:pStyle w:val="Heading2"/>
+        <w:pStyle w:val="Ttulo2"/>
         <w:rPr>
           <w:rFonts w:cstheme="majorHAnsi"/>
         </w:rPr>
@@ -2429,7 +2559,7 @@
     </w:p>
     <w:p>
       <w:pPr>
-        <w:pStyle w:val="Heading1"/>
+        <w:pStyle w:val="Ttulo1"/>
         <w:tabs>
           <w:tab w:val="left" w:pos="284"/>
         </w:tabs>
@@ -2466,7 +2596,7 @@
     </w:p>
     <w:p>
       <w:pPr>
-        <w:pStyle w:val="Heading2"/>
+        <w:pStyle w:val="Ttulo2"/>
         <w:rPr>
           <w:rFonts w:cstheme="majorHAnsi"/>
         </w:rPr>
@@ -2517,7 +2647,7 @@
     </w:p>
     <w:p>
       <w:pPr>
-        <w:pStyle w:val="Heading2"/>
+        <w:pStyle w:val="Ttulo2"/>
         <w:rPr>
           <w:rFonts w:cstheme="majorHAnsi"/>
         </w:rPr>
@@ -2550,7 +2680,7 @@
     </w:p>
     <w:p>
       <w:pPr>
-        <w:pStyle w:val="Heading2"/>
+        <w:pStyle w:val="Ttulo2"/>
         <w:rPr>
           <w:rFonts w:cstheme="majorHAnsi"/>
         </w:rPr>
@@ -2575,7 +2705,7 @@
     </w:p>
     <w:p>
       <w:pPr>
-        <w:pStyle w:val="Heading2"/>
+        <w:pStyle w:val="Ttulo2"/>
         <w:rPr>
           <w:rFonts w:cstheme="majorHAnsi"/>
         </w:rPr>
@@ -2634,7 +2764,7 @@
     </w:p>
     <w:p>
       <w:pPr>
-        <w:pStyle w:val="Heading2"/>
+        <w:pStyle w:val="Ttulo2"/>
         <w:rPr>
           <w:rFonts w:cstheme="majorHAnsi"/>
         </w:rPr>
@@ -2747,7 +2877,7 @@
     </w:p>
     <w:p>
       <w:pPr>
-        <w:pStyle w:val="Heading1"/>
+        <w:pStyle w:val="Ttulo1"/>
         <w:spacing w:before="0"/>
         <w:rPr>
           <w:rFonts w:cstheme="majorHAnsi"/>
@@ -2781,7 +2911,7 @@
     </w:p>
     <w:p>
       <w:pPr>
-        <w:pStyle w:val="Heading2"/>
+        <w:pStyle w:val="Ttulo2"/>
         <w:rPr>
           <w:rFonts w:cstheme="majorHAnsi"/>
         </w:rPr>
@@ -2817,7 +2947,7 @@
     </w:p>
     <w:p>
       <w:pPr>
-        <w:pStyle w:val="Heading2"/>
+        <w:pStyle w:val="Ttulo2"/>
         <w:rPr>
           <w:rFonts w:cstheme="majorHAnsi"/>
         </w:rPr>
@@ -2850,7 +2980,7 @@
     </w:p>
     <w:p>
       <w:pPr>
-        <w:pStyle w:val="Heading2"/>
+        <w:pStyle w:val="Ttulo2"/>
         <w:rPr>
           <w:rFonts w:cstheme="majorHAnsi"/>
         </w:rPr>
@@ -2883,7 +3013,7 @@
     </w:p>
     <w:p>
       <w:pPr>
-        <w:pStyle w:val="Heading2"/>
+        <w:pStyle w:val="Ttulo2"/>
         <w:rPr>
           <w:rFonts w:cstheme="majorHAnsi"/>
         </w:rPr>
@@ -2916,7 +3046,7 @@
     </w:p>
     <w:p>
       <w:pPr>
-        <w:pStyle w:val="Heading2"/>
+        <w:pStyle w:val="Ttulo2"/>
         <w:rPr>
           <w:rFonts w:cstheme="majorHAnsi"/>
         </w:rPr>
@@ -2994,7 +3124,7 @@
     </w:p>
     <w:p>
       <w:pPr>
-        <w:pStyle w:val="Heading1"/>
+        <w:pStyle w:val="Ttulo1"/>
         <w:tabs>
           <w:tab w:val="left" w:pos="284"/>
         </w:tabs>
@@ -3035,7 +3165,7 @@
     </w:p>
     <w:p>
       <w:pPr>
-        <w:pStyle w:val="Heading2"/>
+        <w:pStyle w:val="Ttulo2"/>
         <w:rPr>
           <w:rFonts w:cstheme="majorHAnsi"/>
           <w:lang w:val="en-US"/>
@@ -3308,7 +3438,7 @@
     </w:p>
     <w:p>
       <w:pPr>
-        <w:pStyle w:val="Heading2"/>
+        <w:pStyle w:val="Ttulo2"/>
         <w:rPr>
           <w:rFonts w:cstheme="majorHAnsi"/>
         </w:rPr>
@@ -3344,7 +3474,7 @@
     </w:p>
     <w:p>
       <w:pPr>
-        <w:pStyle w:val="Heading2"/>
+        <w:pStyle w:val="Ttulo2"/>
         <w:rPr>
           <w:rFonts w:cstheme="majorHAnsi"/>
         </w:rPr>
@@ -3380,7 +3510,7 @@
     </w:p>
     <w:p>
       <w:pPr>
-        <w:pStyle w:val="Heading2"/>
+        <w:pStyle w:val="Ttulo2"/>
         <w:rPr>
           <w:rFonts w:cstheme="majorHAnsi"/>
         </w:rPr>
@@ -3413,7 +3543,7 @@
     </w:p>
     <w:p>
       <w:pPr>
-        <w:pStyle w:val="Heading2"/>
+        <w:pStyle w:val="Ttulo2"/>
         <w:rPr>
           <w:rFonts w:cstheme="majorHAnsi"/>
         </w:rPr>
@@ -3464,7 +3594,7 @@
     </w:p>
     <w:p>
       <w:pPr>
-        <w:pStyle w:val="Heading1"/>
+        <w:pStyle w:val="Ttulo1"/>
         <w:pBdr>
           <w:top w:val="single" w:sz="8" w:space="1" w:color="auto"/>
           <w:left w:val="single" w:sz="8" w:space="4" w:color="auto"/>
@@ -3507,7 +3637,7 @@
     </w:p>
     <w:p>
       <w:pPr>
-        <w:pStyle w:val="Heading2"/>
+        <w:pStyle w:val="Ttulo2"/>
         <w:rPr>
           <w:rFonts w:cstheme="majorHAnsi"/>
         </w:rPr>
@@ -3543,7 +3673,7 @@
     </w:p>
     <w:p>
       <w:pPr>
-        <w:pStyle w:val="Heading2"/>
+        <w:pStyle w:val="Ttulo2"/>
         <w:rPr>
           <w:rFonts w:cstheme="majorHAnsi"/>
         </w:rPr>
@@ -3564,7 +3694,7 @@
       </w:r>
       <w:r>
         <w:rPr>
-          <w:rStyle w:val="Strong"/>
+          <w:rStyle w:val="Textoennegrita"/>
         </w:rPr>
         <w:t>anonymous principals</w:t>
       </w:r>
@@ -3573,7 +3703,7 @@
       </w:r>
       <w:r>
         <w:rPr>
-          <w:rStyle w:val="Strong"/>
+          <w:rStyle w:val="Textoennegrita"/>
         </w:rPr>
         <w:t>accounts</w:t>
       </w:r>
@@ -3627,7 +3757,7 @@
       </w:r>
       <w:r>
         <w:rPr>
-          <w:rStyle w:val="Strong"/>
+          <w:rStyle w:val="Textoennegrita"/>
         </w:rPr>
         <w:t>customers</w:t>
       </w:r>
@@ -3636,7 +3766,7 @@
       </w:r>
       <w:r>
         <w:rPr>
-          <w:rStyle w:val="Strong"/>
+          <w:rStyle w:val="Textoennegrita"/>
         </w:rPr>
         <w:t>accounts</w:t>
       </w:r>
@@ -3863,7 +3993,7 @@
     </w:p>
     <w:p>
       <w:pPr>
-        <w:pStyle w:val="Heading2"/>
+        <w:pStyle w:val="Ttulo2"/>
         <w:rPr>
           <w:rFonts w:cstheme="majorHAnsi"/>
         </w:rPr>
@@ -3899,7 +4029,7 @@
     </w:p>
     <w:p>
       <w:pPr>
-        <w:pStyle w:val="Heading2"/>
+        <w:pStyle w:val="Ttulo2"/>
         <w:rPr>
           <w:rFonts w:cstheme="majorHAnsi"/>
         </w:rPr>
@@ -3932,7 +4062,7 @@
     </w:p>
     <w:p>
       <w:pPr>
-        <w:pStyle w:val="Heading2"/>
+        <w:pStyle w:val="Ttulo2"/>
         <w:rPr>
           <w:rFonts w:cstheme="majorHAnsi"/>
         </w:rPr>
@@ -4004,7 +4134,7 @@
     </w:p>
     <w:p>
       <w:pPr>
-        <w:pStyle w:val="Heading1"/>
+        <w:pStyle w:val="Ttulo1"/>
         <w:tabs>
           <w:tab w:val="left" w:pos="284"/>
         </w:tabs>
@@ -4041,7 +4171,7 @@
     </w:p>
     <w:p>
       <w:pPr>
-        <w:pStyle w:val="Heading2"/>
+        <w:pStyle w:val="Ttulo2"/>
         <w:rPr>
           <w:rFonts w:cstheme="majorHAnsi"/>
         </w:rPr>
@@ -4074,7 +4204,7 @@
     </w:p>
     <w:p>
       <w:pPr>
-        <w:pStyle w:val="Heading2"/>
+        <w:pStyle w:val="Ttulo2"/>
         <w:rPr>
           <w:rFonts w:cstheme="majorHAnsi"/>
         </w:rPr>
@@ -4107,7 +4237,7 @@
     </w:p>
     <w:p>
       <w:pPr>
-        <w:pStyle w:val="Heading2"/>
+        <w:pStyle w:val="Ttulo2"/>
         <w:rPr>
           <w:rFonts w:cstheme="majorHAnsi"/>
         </w:rPr>
@@ -4140,7 +4270,7 @@
     </w:p>
     <w:p>
       <w:pPr>
-        <w:pStyle w:val="Heading2"/>
+        <w:pStyle w:val="Ttulo2"/>
         <w:rPr>
           <w:rFonts w:cstheme="majorHAnsi"/>
         </w:rPr>
@@ -4173,7 +4303,7 @@
     </w:p>
     <w:p>
       <w:pPr>
-        <w:pStyle w:val="Heading2"/>
+        <w:pStyle w:val="Ttulo2"/>
         <w:rPr>
           <w:rFonts w:cstheme="majorHAnsi"/>
         </w:rPr>
@@ -4230,7 +4360,7 @@
     </w:p>
     <w:p>
       <w:pPr>
-        <w:pStyle w:val="Heading2"/>
+        <w:pStyle w:val="Ttulo2"/>
         <w:rPr>
           <w:rFonts w:cstheme="majorHAnsi"/>
         </w:rPr>
@@ -4309,7 +4439,7 @@
     </w:p>
     <w:p>
       <w:pPr>
-        <w:pStyle w:val="Heading1"/>
+        <w:pStyle w:val="Ttulo1"/>
         <w:spacing w:before="0"/>
         <w:rPr>
           <w:rFonts w:cstheme="majorHAnsi"/>
@@ -4343,7 +4473,7 @@
     </w:p>
     <w:p>
       <w:pPr>
-        <w:pStyle w:val="Heading2"/>
+        <w:pStyle w:val="Ttulo2"/>
         <w:rPr>
           <w:rFonts w:cstheme="majorHAnsi"/>
         </w:rPr>
@@ -4379,7 +4509,7 @@
     </w:p>
     <w:p>
       <w:pPr>
-        <w:pStyle w:val="Heading2"/>
+        <w:pStyle w:val="Ttulo2"/>
         <w:rPr>
           <w:rFonts w:cstheme="majorHAnsi"/>
         </w:rPr>
@@ -4412,7 +4542,7 @@
     </w:p>
     <w:p>
       <w:pPr>
-        <w:pStyle w:val="Heading2"/>
+        <w:pStyle w:val="Ttulo2"/>
         <w:rPr>
           <w:rFonts w:cstheme="majorHAnsi"/>
         </w:rPr>
@@ -4445,7 +4575,7 @@
     </w:p>
     <w:p>
       <w:pPr>
-        <w:pStyle w:val="Heading2"/>
+        <w:pStyle w:val="Ttulo2"/>
         <w:rPr>
           <w:rFonts w:cstheme="majorHAnsi"/>
         </w:rPr>
@@ -4478,7 +4608,7 @@
     </w:p>
     <w:p>
       <w:pPr>
-        <w:pStyle w:val="Heading2"/>
+        <w:pStyle w:val="Ttulo2"/>
         <w:rPr>
           <w:rFonts w:cstheme="majorHAnsi"/>
         </w:rPr>
@@ -4618,7 +4748,7 @@
     </w:p>
     <w:p>
       <w:pPr>
-        <w:pStyle w:val="Heading1"/>
+        <w:pStyle w:val="Ttulo1"/>
         <w:tabs>
           <w:tab w:val="left" w:pos="284"/>
         </w:tabs>
@@ -4659,7 +4789,7 @@
     </w:p>
     <w:p>
       <w:pPr>
-        <w:pStyle w:val="Heading2"/>
+        <w:pStyle w:val="Ttulo2"/>
         <w:rPr>
           <w:rFonts w:cstheme="majorHAnsi"/>
           <w:lang w:val="en-US"/>
@@ -4764,7 +4894,7 @@
     </w:p>
     <w:p>
       <w:pPr>
-        <w:pStyle w:val="Heading2"/>
+        <w:pStyle w:val="Ttulo2"/>
         <w:rPr>
           <w:rFonts w:cstheme="majorHAnsi"/>
         </w:rPr>
@@ -4800,7 +4930,7 @@
     </w:p>
     <w:p>
       <w:pPr>
-        <w:pStyle w:val="Heading2"/>
+        <w:pStyle w:val="Ttulo2"/>
         <w:rPr>
           <w:rFonts w:cstheme="majorHAnsi"/>
         </w:rPr>
@@ -4836,7 +4966,7 @@
     </w:p>
     <w:p>
       <w:pPr>
-        <w:pStyle w:val="Heading2"/>
+        <w:pStyle w:val="Ttulo2"/>
         <w:rPr>
           <w:rFonts w:cstheme="majorHAnsi"/>
         </w:rPr>
@@ -4869,7 +4999,7 @@
     </w:p>
     <w:p>
       <w:pPr>
-        <w:pStyle w:val="Heading2"/>
+        <w:pStyle w:val="Ttulo2"/>
         <w:rPr>
           <w:rFonts w:cstheme="majorHAnsi"/>
         </w:rPr>
@@ -4966,7 +5096,7 @@
     </w:p>
     <w:p>
       <w:pPr>
-        <w:pStyle w:val="Heading1"/>
+        <w:pStyle w:val="Ttulo1"/>
         <w:pBdr>
           <w:top w:val="single" w:sz="8" w:space="1" w:color="auto"/>
           <w:left w:val="single" w:sz="8" w:space="4" w:color="auto"/>
@@ -5009,7 +5139,7 @@
     </w:p>
     <w:p>
       <w:pPr>
-        <w:pStyle w:val="Heading2"/>
+        <w:pStyle w:val="Ttulo2"/>
         <w:rPr>
           <w:rFonts w:cstheme="majorHAnsi"/>
         </w:rPr>
@@ -5045,7 +5175,7 @@
     </w:p>
     <w:p>
       <w:pPr>
-        <w:pStyle w:val="Heading2"/>
+        <w:pStyle w:val="Ttulo2"/>
         <w:rPr>
           <w:rFonts w:cstheme="majorHAnsi"/>
         </w:rPr>
@@ -5199,7 +5329,7 @@
     </w:p>
     <w:p>
       <w:pPr>
-        <w:pStyle w:val="Heading2"/>
+        <w:pStyle w:val="Ttulo2"/>
         <w:rPr>
           <w:rFonts w:cstheme="majorHAnsi"/>
         </w:rPr>
@@ -5235,7 +5365,7 @@
     </w:p>
     <w:p>
       <w:pPr>
-        <w:pStyle w:val="Heading2"/>
+        <w:pStyle w:val="Ttulo2"/>
         <w:rPr>
           <w:rFonts w:cstheme="majorHAnsi"/>
         </w:rPr>
@@ -5268,7 +5398,7 @@
     </w:p>
     <w:p>
       <w:pPr>
-        <w:pStyle w:val="Heading2"/>
+        <w:pStyle w:val="Ttulo2"/>
         <w:rPr>
           <w:rFonts w:cstheme="majorHAnsi"/>
         </w:rPr>
@@ -5368,7 +5498,7 @@
     </w:p>
     <w:p>
       <w:pPr>
-        <w:pStyle w:val="Heading1"/>
+        <w:pStyle w:val="Ttulo1"/>
         <w:tabs>
           <w:tab w:val="left" w:pos="284"/>
         </w:tabs>
@@ -5405,7 +5535,7 @@
     </w:p>
     <w:p>
       <w:pPr>
-        <w:pStyle w:val="Heading2"/>
+        <w:pStyle w:val="Ttulo2"/>
         <w:rPr>
           <w:rFonts w:cstheme="majorHAnsi"/>
         </w:rPr>
@@ -5438,7 +5568,7 @@
     </w:p>
     <w:p>
       <w:pPr>
-        <w:pStyle w:val="Heading2"/>
+        <w:pStyle w:val="Ttulo2"/>
         <w:rPr>
           <w:rFonts w:cstheme="majorHAnsi"/>
         </w:rPr>
@@ -5471,7 +5601,7 @@
     </w:p>
     <w:p>
       <w:pPr>
-        <w:pStyle w:val="Heading2"/>
+        <w:pStyle w:val="Ttulo2"/>
         <w:rPr>
           <w:rFonts w:cstheme="majorHAnsi"/>
         </w:rPr>
@@ -5504,7 +5634,7 @@
     </w:p>
     <w:p>
       <w:pPr>
-        <w:pStyle w:val="Heading2"/>
+        <w:pStyle w:val="Ttulo2"/>
         <w:rPr>
           <w:rFonts w:cstheme="majorHAnsi"/>
         </w:rPr>
@@ -5564,7 +5694,7 @@
     </w:p>
     <w:p>
       <w:pPr>
-        <w:pStyle w:val="Heading2"/>
+        <w:pStyle w:val="Ttulo2"/>
         <w:rPr>
           <w:rFonts w:cstheme="majorHAnsi"/>
         </w:rPr>
@@ -5691,7 +5821,7 @@
     <w:lvl w:ilvl="0">
       <w:start w:val="1"/>
       <w:numFmt w:val="decimal"/>
-      <w:pStyle w:val="ListNumber"/>
+      <w:pStyle w:val="Listaconnmeros"/>
       <w:lvlText w:val="%1."/>
       <w:lvlJc w:val="left"/>
       <w:pPr>
@@ -6774,7 +6904,7 @@
     <w:lvl w:ilvl="0" w:tplc="391EA46E">
       <w:start w:val="1"/>
       <w:numFmt w:val="decimal"/>
-      <w:pStyle w:val="ListParagraph"/>
+      <w:pStyle w:val="Prrafodelista"/>
       <w:lvlText w:val="%1)"/>
       <w:lvlJc w:val="left"/>
       <w:pPr>
@@ -7711,11 +7841,11 @@
       <w:lang w:val="en-GB"/>
     </w:rPr>
   </w:style>
-  <w:style w:type="paragraph" w:styleId="Heading1">
+  <w:style w:type="paragraph" w:styleId="Ttulo1">
     <w:name w:val="heading 1"/>
     <w:basedOn w:val="Normal"/>
     <w:next w:val="Normal"/>
-    <w:link w:val="Heading1Char"/>
+    <w:link w:val="Ttulo1Car"/>
     <w:uiPriority w:val="9"/>
     <w:qFormat/>
     <w:rsid w:val="00AC7433"/>
@@ -7743,11 +7873,11 @@
       <w14:ligatures w14:val="none"/>
     </w:rPr>
   </w:style>
-  <w:style w:type="paragraph" w:styleId="Heading2">
+  <w:style w:type="paragraph" w:styleId="Ttulo2">
     <w:name w:val="heading 2"/>
     <w:basedOn w:val="Normal"/>
     <w:next w:val="Normal"/>
-    <w:link w:val="Heading2Char"/>
+    <w:link w:val="Ttulo2Car"/>
     <w:uiPriority w:val="9"/>
     <w:unhideWhenUsed/>
     <w:qFormat/>
@@ -7771,11 +7901,11 @@
       <w14:ligatures w14:val="none"/>
     </w:rPr>
   </w:style>
-  <w:style w:type="paragraph" w:styleId="Heading3">
+  <w:style w:type="paragraph" w:styleId="Ttulo3">
     <w:name w:val="heading 3"/>
     <w:basedOn w:val="Normal"/>
     <w:next w:val="Normal"/>
-    <w:link w:val="Heading3Char"/>
+    <w:link w:val="Ttulo3Car"/>
     <w:uiPriority w:val="9"/>
     <w:unhideWhenUsed/>
     <w:rsid w:val="00AC7433"/>
@@ -7790,13 +7920,13 @@
       <w:color w:val="1F3763" w:themeColor="accent1" w:themeShade="7F"/>
     </w:rPr>
   </w:style>
-  <w:style w:type="character" w:default="1" w:styleId="DefaultParagraphFont">
+  <w:style w:type="character" w:default="1" w:styleId="Fuentedeprrafopredeter">
     <w:name w:val="Default Paragraph Font"/>
     <w:uiPriority w:val="1"/>
     <w:semiHidden/>
     <w:unhideWhenUsed/>
   </w:style>
-  <w:style w:type="table" w:default="1" w:styleId="TableNormal">
+  <w:style w:type="table" w:default="1" w:styleId="Tablanormal">
     <w:name w:val="Normal Table"/>
     <w:uiPriority w:val="99"/>
     <w:semiHidden/>
@@ -7811,16 +7941,16 @@
       </w:tblCellMar>
     </w:tblPr>
   </w:style>
-  <w:style w:type="numbering" w:default="1" w:styleId="NoList">
+  <w:style w:type="numbering" w:default="1" w:styleId="Sinlista">
     <w:name w:val="No List"/>
     <w:uiPriority w:val="99"/>
     <w:semiHidden/>
     <w:unhideWhenUsed/>
   </w:style>
-  <w:style w:type="character" w:customStyle="1" w:styleId="Heading1Char">
-    <w:name w:val="Heading 1 Char"/>
-    <w:basedOn w:val="DefaultParagraphFont"/>
-    <w:link w:val="Heading1"/>
+  <w:style w:type="character" w:customStyle="1" w:styleId="Ttulo1Car">
+    <w:name w:val="Título 1 Car"/>
+    <w:basedOn w:val="Fuentedeprrafopredeter"/>
+    <w:link w:val="Ttulo1"/>
     <w:uiPriority w:val="9"/>
     <w:rsid w:val="00AC7433"/>
     <w:rPr>
@@ -7834,10 +7964,10 @@
       <w14:ligatures w14:val="none"/>
     </w:rPr>
   </w:style>
-  <w:style w:type="character" w:customStyle="1" w:styleId="Heading2Char">
-    <w:name w:val="Heading 2 Char"/>
-    <w:basedOn w:val="DefaultParagraphFont"/>
-    <w:link w:val="Heading2"/>
+  <w:style w:type="character" w:customStyle="1" w:styleId="Ttulo2Car">
+    <w:name w:val="Título 2 Car"/>
+    <w:basedOn w:val="Fuentedeprrafopredeter"/>
+    <w:link w:val="Ttulo2"/>
     <w:uiPriority w:val="9"/>
     <w:rsid w:val="00AC7433"/>
     <w:rPr>
@@ -7851,9 +7981,9 @@
       <w14:ligatures w14:val="none"/>
     </w:rPr>
   </w:style>
-  <w:style w:type="paragraph" w:styleId="ListParagraph">
+  <w:style w:type="paragraph" w:styleId="Prrafodelista">
     <w:name w:val="List Paragraph"/>
-    <w:basedOn w:val="ListNumber"/>
+    <w:basedOn w:val="Listaconnmeros"/>
     <w:uiPriority w:val="34"/>
     <w:rsid w:val="00AC7433"/>
     <w:pPr>
@@ -7872,7 +8002,7 @@
   </w:style>
   <w:style w:type="paragraph" w:customStyle="1" w:styleId="Prrafodesublista">
     <w:name w:val="Párrafo de sublista"/>
-    <w:basedOn w:val="ListParagraph"/>
+    <w:basedOn w:val="Prrafodelista"/>
     <w:qFormat/>
     <w:rsid w:val="005C67C0"/>
     <w:pPr>
@@ -7886,7 +8016,7 @@
       <w:rFonts w:eastAsia="Courier New" w:cs="Courier New"/>
     </w:rPr>
   </w:style>
-  <w:style w:type="paragraph" w:styleId="NoSpacing">
+  <w:style w:type="paragraph" w:styleId="Sinespaciado">
     <w:name w:val="No Spacing"/>
     <w:uiPriority w:val="1"/>
     <w:rsid w:val="00AC7433"/>
@@ -7900,9 +8030,9 @@
       <w14:ligatures w14:val="none"/>
     </w:rPr>
   </w:style>
-  <w:style w:type="character" w:styleId="CommentReference">
+  <w:style w:type="character" w:styleId="Refdecomentario">
     <w:name w:val="annotation reference"/>
-    <w:basedOn w:val="DefaultParagraphFont"/>
+    <w:basedOn w:val="Fuentedeprrafopredeter"/>
     <w:uiPriority w:val="99"/>
     <w:semiHidden/>
     <w:unhideWhenUsed/>
@@ -7912,10 +8042,10 @@
       <w:szCs w:val="16"/>
     </w:rPr>
   </w:style>
-  <w:style w:type="paragraph" w:styleId="CommentText">
+  <w:style w:type="paragraph" w:styleId="Textocomentario">
     <w:name w:val="annotation text"/>
     <w:basedOn w:val="Normal"/>
-    <w:link w:val="CommentTextChar"/>
+    <w:link w:val="TextocomentarioCar"/>
     <w:uiPriority w:val="99"/>
     <w:unhideWhenUsed/>
     <w:rsid w:val="00AC7433"/>
@@ -7924,10 +8054,10 @@
       <w:szCs w:val="20"/>
     </w:rPr>
   </w:style>
-  <w:style w:type="character" w:customStyle="1" w:styleId="CommentTextChar">
-    <w:name w:val="Comment Text Char"/>
-    <w:basedOn w:val="DefaultParagraphFont"/>
-    <w:link w:val="CommentText"/>
+  <w:style w:type="character" w:customStyle="1" w:styleId="TextocomentarioCar">
+    <w:name w:val="Texto comentario Car"/>
+    <w:basedOn w:val="Fuentedeprrafopredeter"/>
+    <w:link w:val="Textocomentario"/>
     <w:uiPriority w:val="99"/>
     <w:rsid w:val="00AC7433"/>
     <w:rPr>
@@ -7936,11 +8066,11 @@
       <w:lang w:val="en-GB"/>
     </w:rPr>
   </w:style>
-  <w:style w:type="paragraph" w:styleId="CommentSubject">
+  <w:style w:type="paragraph" w:styleId="Asuntodelcomentario">
     <w:name w:val="annotation subject"/>
     <w:basedOn w:val="Normal"/>
     <w:next w:val="Normal"/>
-    <w:link w:val="CommentSubjectChar"/>
+    <w:link w:val="AsuntodelcomentarioCar"/>
     <w:uiPriority w:val="99"/>
     <w:semiHidden/>
     <w:unhideWhenUsed/>
@@ -7952,10 +8082,10 @@
       <w:szCs w:val="20"/>
     </w:rPr>
   </w:style>
-  <w:style w:type="character" w:customStyle="1" w:styleId="CommentSubjectChar">
-    <w:name w:val="Comment Subject Char"/>
-    <w:basedOn w:val="DefaultParagraphFont"/>
-    <w:link w:val="CommentSubject"/>
+  <w:style w:type="character" w:customStyle="1" w:styleId="AsuntodelcomentarioCar">
+    <w:name w:val="Asunto del comentario Car"/>
+    <w:basedOn w:val="Fuentedeprrafopredeter"/>
+    <w:link w:val="Asuntodelcomentario"/>
     <w:uiPriority w:val="99"/>
     <w:semiHidden/>
     <w:rsid w:val="00AC7433"/>
@@ -7967,9 +8097,9 @@
       <w:lang w:val="en-GB"/>
     </w:rPr>
   </w:style>
-  <w:style w:type="character" w:styleId="Strong">
+  <w:style w:type="character" w:styleId="Textoennegrita">
     <w:name w:val="Strong"/>
-    <w:basedOn w:val="DefaultParagraphFont"/>
+    <w:basedOn w:val="Fuentedeprrafopredeter"/>
     <w:uiPriority w:val="22"/>
     <w:qFormat/>
     <w:rsid w:val="00AC7433"/>
@@ -7978,9 +8108,9 @@
       <w:bCs/>
     </w:rPr>
   </w:style>
-  <w:style w:type="character" w:styleId="Hyperlink">
+  <w:style w:type="character" w:styleId="Hipervnculo">
     <w:name w:val="Hyperlink"/>
-    <w:basedOn w:val="DefaultParagraphFont"/>
+    <w:basedOn w:val="Fuentedeprrafopredeter"/>
     <w:uiPriority w:val="99"/>
     <w:unhideWhenUsed/>
     <w:rsid w:val="00AC7433"/>
@@ -8024,10 +8154,10 @@
       <w:spacing w:before="240" w:after="240"/>
     </w:pPr>
   </w:style>
-  <w:style w:type="character" w:customStyle="1" w:styleId="Heading3Char">
-    <w:name w:val="Heading 3 Char"/>
-    <w:basedOn w:val="DefaultParagraphFont"/>
-    <w:link w:val="Heading3"/>
+  <w:style w:type="character" w:customStyle="1" w:styleId="Ttulo3Car">
+    <w:name w:val="Título 3 Car"/>
+    <w:basedOn w:val="Fuentedeprrafopredeter"/>
+    <w:link w:val="Ttulo3"/>
     <w:uiPriority w:val="9"/>
     <w:rsid w:val="00AC7433"/>
     <w:rPr>
@@ -8038,7 +8168,7 @@
       <w:lang w:val="en-GB"/>
     </w:rPr>
   </w:style>
-  <w:style w:type="paragraph" w:styleId="List">
+  <w:style w:type="paragraph" w:styleId="Lista">
     <w:name w:val="List"/>
     <w:basedOn w:val="Normal"/>
     <w:uiPriority w:val="99"/>
@@ -8050,7 +8180,7 @@
       <w:contextualSpacing/>
     </w:pPr>
   </w:style>
-  <w:style w:type="paragraph" w:styleId="ListNumber">
+  <w:style w:type="paragraph" w:styleId="Listaconnmeros">
     <w:name w:val="List Number"/>
     <w:basedOn w:val="Normal"/>
     <w:uiPriority w:val="99"/>
@@ -8064,9 +8194,9 @@
       <w:contextualSpacing/>
     </w:pPr>
   </w:style>
-  <w:style w:type="character" w:styleId="PlaceholderText">
+  <w:style w:type="character" w:styleId="Textodelmarcadordeposicin">
     <w:name w:val="Placeholder Text"/>
-    <w:basedOn w:val="DefaultParagraphFont"/>
+    <w:basedOn w:val="Fuentedeprrafopredeter"/>
     <w:uiPriority w:val="99"/>
     <w:semiHidden/>
     <w:rsid w:val="00AC7433"/>
@@ -8076,7 +8206,7 @@
   </w:style>
   <w:style w:type="paragraph" w:customStyle="1" w:styleId="Requirement-Body">
     <w:name w:val="Requirement - Body"/>
-    <w:basedOn w:val="List"/>
+    <w:basedOn w:val="Lista"/>
     <w:qFormat/>
     <w:rsid w:val="00AC7433"/>
     <w:pPr>
@@ -8088,7 +8218,7 @@
   </w:style>
   <w:style w:type="paragraph" w:customStyle="1" w:styleId="Requirement-Header">
     <w:name w:val="Requirement - Header"/>
-    <w:basedOn w:val="List"/>
+    <w:basedOn w:val="Lista"/>
     <w:next w:val="Requirement-Body"/>
     <w:qFormat/>
     <w:rsid w:val="00586920"/>
@@ -8099,11 +8229,11 @@
       <w:ind w:left="567" w:hanging="567"/>
     </w:pPr>
   </w:style>
-  <w:style w:type="paragraph" w:styleId="Title">
+  <w:style w:type="paragraph" w:styleId="Ttulo">
     <w:name w:val="Title"/>
     <w:basedOn w:val="Normal"/>
     <w:next w:val="Normal"/>
-    <w:link w:val="TitleChar"/>
+    <w:link w:val="TtuloCar"/>
     <w:uiPriority w:val="10"/>
     <w:qFormat/>
     <w:rsid w:val="00AC7433"/>
@@ -8124,10 +8254,10 @@
       <w:szCs w:val="56"/>
     </w:rPr>
   </w:style>
-  <w:style w:type="character" w:customStyle="1" w:styleId="TitleChar">
-    <w:name w:val="Title Char"/>
-    <w:basedOn w:val="DefaultParagraphFont"/>
-    <w:link w:val="Title"/>
+  <w:style w:type="character" w:customStyle="1" w:styleId="TtuloCar">
+    <w:name w:val="Título Car"/>
+    <w:basedOn w:val="Fuentedeprrafopredeter"/>
+    <w:link w:val="Ttulo"/>
     <w:uiPriority w:val="10"/>
     <w:rsid w:val="00AC7433"/>
     <w:rPr>
@@ -8139,9 +8269,9 @@
       <w:lang w:val="en-GB"/>
     </w:rPr>
   </w:style>
-  <w:style w:type="character" w:styleId="Mention">
+  <w:style w:type="character" w:styleId="Mencionar">
     <w:name w:val="Mention"/>
-    <w:basedOn w:val="DefaultParagraphFont"/>
+    <w:basedOn w:val="Fuentedeprrafopredeter"/>
     <w:uiPriority w:val="99"/>
     <w:unhideWhenUsed/>
     <w:rsid w:val="00AC7433"/>
@@ -8178,7 +8308,7 @@
           </w:pPr>
           <w:r>
             <w:rPr>
-              <w:rStyle w:val="PlaceholderText"/>
+              <w:rStyle w:val="Textodelmarcadordeposicin"/>
             </w:rPr>
             <w:t>Haga clic o pulse aquí para escribir texto.</w:t>
           </w:r>
@@ -8207,7 +8337,7 @@
           </w:pPr>
           <w:r>
             <w:rPr>
-              <w:rStyle w:val="PlaceholderText"/>
+              <w:rStyle w:val="Textodelmarcadordeposicin"/>
             </w:rPr>
             <w:t>Haga clic o pulse aquí para escribir texto.</w:t>
           </w:r>
@@ -8236,7 +8366,7 @@
           </w:pPr>
           <w:r>
             <w:rPr>
-              <w:rStyle w:val="PlaceholderText"/>
+              <w:rStyle w:val="Textodelmarcadordeposicin"/>
             </w:rPr>
             <w:t>Haga clic o pulse aquí para escribir texto.</w:t>
           </w:r>
@@ -8265,7 +8395,7 @@
           </w:pPr>
           <w:r>
             <w:rPr>
-              <w:rStyle w:val="PlaceholderText"/>
+              <w:rStyle w:val="Textodelmarcadordeposicin"/>
             </w:rPr>
             <w:t>Haga clic o pulse aquí para escribir texto.</w:t>
           </w:r>
@@ -8294,7 +8424,7 @@
           </w:pPr>
           <w:r>
             <w:rPr>
-              <w:rStyle w:val="PlaceholderText"/>
+              <w:rStyle w:val="Textodelmarcadordeposicin"/>
             </w:rPr>
             <w:t>Haga clic o pulse aquí para escribir texto.</w:t>
           </w:r>
@@ -8323,7 +8453,7 @@
           </w:pPr>
           <w:r>
             <w:rPr>
-              <w:rStyle w:val="PlaceholderText"/>
+              <w:rStyle w:val="Textodelmarcadordeposicin"/>
             </w:rPr>
             <w:t>Haga clic o pulse aquí para escribir texto.</w:t>
           </w:r>
@@ -8352,7 +8482,7 @@
           </w:pPr>
           <w:r>
             <w:rPr>
-              <w:rStyle w:val="PlaceholderText"/>
+              <w:rStyle w:val="Textodelmarcadordeposicin"/>
             </w:rPr>
             <w:t>Haga clic o pulse aquí para escribir texto.</w:t>
           </w:r>
@@ -8381,7 +8511,7 @@
           </w:pPr>
           <w:r>
             <w:rPr>
-              <w:rStyle w:val="PlaceholderText"/>
+              <w:rStyle w:val="Textodelmarcadordeposicin"/>
             </w:rPr>
             <w:t>Haga clic o pulse aquí para escribir texto.</w:t>
           </w:r>
@@ -8410,7 +8540,7 @@
           </w:pPr>
           <w:r>
             <w:rPr>
-              <w:rStyle w:val="PlaceholderText"/>
+              <w:rStyle w:val="Textodelmarcadordeposicin"/>
             </w:rPr>
             <w:t>Haga clic o pulse aquí para escribir texto.</w:t>
           </w:r>
@@ -8439,7 +8569,7 @@
           </w:pPr>
           <w:r>
             <w:rPr>
-              <w:rStyle w:val="PlaceholderText"/>
+              <w:rStyle w:val="Textodelmarcadordeposicin"/>
             </w:rPr>
             <w:t>Haga clic o pulse aquí para escribir texto.</w:t>
           </w:r>
@@ -8468,7 +8598,7 @@
           </w:pPr>
           <w:r>
             <w:rPr>
-              <w:rStyle w:val="PlaceholderText"/>
+              <w:rStyle w:val="Textodelmarcadordeposicin"/>
             </w:rPr>
             <w:t>Haga clic o pulse aquí para escribir texto.</w:t>
           </w:r>
@@ -8497,7 +8627,7 @@
           </w:pPr>
           <w:r>
             <w:rPr>
-              <w:rStyle w:val="PlaceholderText"/>
+              <w:rStyle w:val="Textodelmarcadordeposicin"/>
             </w:rPr>
             <w:t>Haga clic o pulse aquí para escribir texto.</w:t>
           </w:r>
@@ -8526,7 +8656,7 @@
           </w:pPr>
           <w:r>
             <w:rPr>
-              <w:rStyle w:val="PlaceholderText"/>
+              <w:rStyle w:val="Textodelmarcadordeposicin"/>
             </w:rPr>
             <w:t>Haga clic o pulse aquí para escribir texto.</w:t>
           </w:r>
@@ -8555,7 +8685,7 @@
           </w:pPr>
           <w:r>
             <w:rPr>
-              <w:rStyle w:val="PlaceholderText"/>
+              <w:rStyle w:val="Textodelmarcadordeposicin"/>
             </w:rPr>
             <w:t>Haga clic o pulse aquí para escribir texto.</w:t>
           </w:r>
@@ -8584,7 +8714,7 @@
           </w:pPr>
           <w:r>
             <w:rPr>
-              <w:rStyle w:val="PlaceholderText"/>
+              <w:rStyle w:val="Textodelmarcadordeposicin"/>
             </w:rPr>
             <w:t>Haga clic o pulse aquí para escribir texto.</w:t>
           </w:r>
@@ -8613,7 +8743,7 @@
           </w:pPr>
           <w:r>
             <w:rPr>
-              <w:rStyle w:val="PlaceholderText"/>
+              <w:rStyle w:val="Textodelmarcadordeposicin"/>
             </w:rPr>
             <w:t>Haga clic o pulse aquí para escribir texto.</w:t>
           </w:r>
@@ -8642,7 +8772,7 @@
           </w:pPr>
           <w:r>
             <w:rPr>
-              <w:rStyle w:val="PlaceholderText"/>
+              <w:rStyle w:val="Textodelmarcadordeposicin"/>
             </w:rPr>
             <w:t>Haga clic o pulse aquí para escribir texto.</w:t>
           </w:r>
@@ -8671,7 +8801,7 @@
           </w:pPr>
           <w:r>
             <w:rPr>
-              <w:rStyle w:val="PlaceholderText"/>
+              <w:rStyle w:val="Textodelmarcadordeposicin"/>
             </w:rPr>
             <w:t>Haga clic o pulse aquí para escribir texto.</w:t>
           </w:r>
@@ -8700,7 +8830,7 @@
           </w:pPr>
           <w:r>
             <w:rPr>
-              <w:rStyle w:val="PlaceholderText"/>
+              <w:rStyle w:val="Textodelmarcadordeposicin"/>
             </w:rPr>
             <w:t>Haga clic o pulse aquí para escribir texto.</w:t>
           </w:r>
@@ -8729,7 +8859,7 @@
           </w:pPr>
           <w:r>
             <w:rPr>
-              <w:rStyle w:val="PlaceholderText"/>
+              <w:rStyle w:val="Textodelmarcadordeposicin"/>
             </w:rPr>
             <w:t>Haga clic o pulse aquí para escribir texto.</w:t>
           </w:r>
@@ -8758,7 +8888,7 @@
           </w:pPr>
           <w:r>
             <w:rPr>
-              <w:rStyle w:val="PlaceholderText"/>
+              <w:rStyle w:val="Textodelmarcadordeposicin"/>
             </w:rPr>
             <w:t>Haga clic o pulse aquí para escribir texto.</w:t>
           </w:r>
@@ -8787,7 +8917,7 @@
           </w:pPr>
           <w:r>
             <w:rPr>
-              <w:rStyle w:val="PlaceholderText"/>
+              <w:rStyle w:val="Textodelmarcadordeposicin"/>
             </w:rPr>
             <w:t>Haga clic o pulse aquí para escribir texto.</w:t>
           </w:r>
@@ -8816,7 +8946,7 @@
           </w:pPr>
           <w:r>
             <w:rPr>
-              <w:rStyle w:val="PlaceholderText"/>
+              <w:rStyle w:val="Textodelmarcadordeposicin"/>
             </w:rPr>
             <w:t>Haga clic o pulse aquí para escribir texto.</w:t>
           </w:r>
@@ -8845,7 +8975,7 @@
           </w:pPr>
           <w:r>
             <w:rPr>
-              <w:rStyle w:val="PlaceholderText"/>
+              <w:rStyle w:val="Textodelmarcadordeposicin"/>
             </w:rPr>
             <w:t>Haga clic o pulse aquí para escribir texto.</w:t>
           </w:r>
@@ -8874,7 +9004,7 @@
           </w:pPr>
           <w:r>
             <w:rPr>
-              <w:rStyle w:val="PlaceholderText"/>
+              <w:rStyle w:val="Textodelmarcadordeposicin"/>
             </w:rPr>
             <w:t>Haga clic o pulse aquí para escribir texto.</w:t>
           </w:r>
@@ -8903,7 +9033,7 @@
           </w:pPr>
           <w:r>
             <w:rPr>
-              <w:rStyle w:val="PlaceholderText"/>
+              <w:rStyle w:val="Textodelmarcadordeposicin"/>
             </w:rPr>
             <w:t>Haga clic o pulse aquí para escribir texto.</w:t>
           </w:r>
@@ -8932,7 +9062,7 @@
           </w:pPr>
           <w:r>
             <w:rPr>
-              <w:rStyle w:val="PlaceholderText"/>
+              <w:rStyle w:val="Textodelmarcadordeposicin"/>
             </w:rPr>
             <w:t>Haga clic o pulse aquí para escribir texto.</w:t>
           </w:r>
@@ -8961,7 +9091,7 @@
           </w:pPr>
           <w:r>
             <w:rPr>
-              <w:rStyle w:val="PlaceholderText"/>
+              <w:rStyle w:val="Textodelmarcadordeposicin"/>
             </w:rPr>
             <w:t>Haga clic o pulse aquí para escribir texto.</w:t>
           </w:r>
@@ -8990,7 +9120,7 @@
           </w:pPr>
           <w:r>
             <w:rPr>
-              <w:rStyle w:val="PlaceholderText"/>
+              <w:rStyle w:val="Textodelmarcadordeposicin"/>
             </w:rPr>
             <w:t>Haga clic o pulse aquí para escribir texto.</w:t>
           </w:r>
@@ -9019,7 +9149,7 @@
           </w:pPr>
           <w:r>
             <w:rPr>
-              <w:rStyle w:val="PlaceholderText"/>
+              <w:rStyle w:val="Textodelmarcadordeposicin"/>
             </w:rPr>
             <w:t>Haga clic o pulse aquí para escribir texto.</w:t>
           </w:r>
@@ -9048,7 +9178,7 @@
           </w:pPr>
           <w:r>
             <w:rPr>
-              <w:rStyle w:val="PlaceholderText"/>
+              <w:rStyle w:val="Textodelmarcadordeposicin"/>
             </w:rPr>
             <w:t>Haga clic o pulse aquí para escribir texto.</w:t>
           </w:r>
@@ -9077,7 +9207,7 @@
           </w:pPr>
           <w:r>
             <w:rPr>
-              <w:rStyle w:val="PlaceholderText"/>
+              <w:rStyle w:val="Textodelmarcadordeposicin"/>
             </w:rPr>
             <w:t>Haga clic o pulse aquí para escribir texto.</w:t>
           </w:r>
@@ -9106,7 +9236,7 @@
           </w:pPr>
           <w:r>
             <w:rPr>
-              <w:rStyle w:val="PlaceholderText"/>
+              <w:rStyle w:val="Textodelmarcadordeposicin"/>
             </w:rPr>
             <w:t>Haga clic o pulse aquí para escribir texto.</w:t>
           </w:r>
@@ -9135,7 +9265,7 @@
           </w:pPr>
           <w:r>
             <w:rPr>
-              <w:rStyle w:val="PlaceholderText"/>
+              <w:rStyle w:val="Textodelmarcadordeposicin"/>
             </w:rPr>
             <w:t>Haga clic o pulse aquí para escribir texto.</w:t>
           </w:r>
@@ -9164,7 +9294,7 @@
           </w:pPr>
           <w:r>
             <w:rPr>
-              <w:rStyle w:val="PlaceholderText"/>
+              <w:rStyle w:val="Textodelmarcadordeposicin"/>
             </w:rPr>
             <w:t>Haga clic o pulse aquí para escribir texto.</w:t>
           </w:r>
@@ -9193,7 +9323,7 @@
           </w:pPr>
           <w:r>
             <w:rPr>
-              <w:rStyle w:val="PlaceholderText"/>
+              <w:rStyle w:val="Textodelmarcadordeposicin"/>
             </w:rPr>
             <w:t>Haga clic o pulse aquí para escribir texto.</w:t>
           </w:r>
@@ -9222,7 +9352,7 @@
           </w:pPr>
           <w:r>
             <w:rPr>
-              <w:rStyle w:val="PlaceholderText"/>
+              <w:rStyle w:val="Textodelmarcadordeposicin"/>
             </w:rPr>
             <w:t>Haga clic o pulse aquí para escribir texto.</w:t>
           </w:r>
@@ -9251,7 +9381,7 @@
           </w:pPr>
           <w:r>
             <w:rPr>
-              <w:rStyle w:val="PlaceholderText"/>
+              <w:rStyle w:val="Textodelmarcadordeposicin"/>
             </w:rPr>
             <w:t>Haga clic o pulse aquí para escribir texto.</w:t>
           </w:r>
@@ -9280,7 +9410,7 @@
           </w:pPr>
           <w:r>
             <w:rPr>
-              <w:rStyle w:val="PlaceholderText"/>
+              <w:rStyle w:val="Textodelmarcadordeposicin"/>
             </w:rPr>
             <w:t>Haga clic o pulse aquí para escribir texto.</w:t>
           </w:r>
@@ -9309,7 +9439,7 @@
           </w:pPr>
           <w:r>
             <w:rPr>
-              <w:rStyle w:val="PlaceholderText"/>
+              <w:rStyle w:val="Textodelmarcadordeposicin"/>
             </w:rPr>
             <w:t>Haga clic o pulse aquí para escribir texto.</w:t>
           </w:r>
@@ -9338,7 +9468,7 @@
           </w:pPr>
           <w:r>
             <w:rPr>
-              <w:rStyle w:val="PlaceholderText"/>
+              <w:rStyle w:val="Textodelmarcadordeposicin"/>
             </w:rPr>
             <w:t>Haga clic o pulse aquí para escribir texto.</w:t>
           </w:r>
@@ -9384,7 +9514,7 @@
     <w:charset w:val="00"/>
     <w:family w:val="swiss"/>
     <w:pitch w:val="variable"/>
-    <w:sig w:usb0="E4002EFF" w:usb1="C000247B" w:usb2="00000009" w:usb3="00000000" w:csb0="000001FF" w:csb1="00000000"/>
+    <w:sig w:usb0="E4002EFF" w:usb1="C200247B" w:usb2="00000009" w:usb3="00000000" w:csb0="000001FF" w:csb1="00000000"/>
   </w:font>
   <w:font w:name="Arial">
     <w:panose1 w:val="020B0604020202020204"/>
@@ -9398,10 +9528,9 @@
     <w:charset w:val="00"/>
     <w:family w:val="swiss"/>
     <w:pitch w:val="variable"/>
-    <w:sig w:usb0="E4002EFF" w:usb1="C000247B" w:usb2="00000009" w:usb3="00000000" w:csb0="000001FF" w:csb1="00000000"/>
+    <w:sig w:usb0="E4002EFF" w:usb1="C200247B" w:usb2="00000009" w:usb3="00000000" w:csb0="000001FF" w:csb1="00000000"/>
   </w:font>
   <w:font w:name="Yu Gothic Light">
-    <w:altName w:val="游ゴシック Light"/>
     <w:panose1 w:val="020B0300000000000000"/>
     <w:charset w:val="80"/>
     <w:family w:val="swiss"/>
@@ -9469,8 +9598,11 @@
     <w:rsid w:val="001221F0"/>
     <w:rsid w:val="001942D6"/>
     <w:rsid w:val="002955BA"/>
+    <w:rsid w:val="002A1692"/>
     <w:rsid w:val="002B01EF"/>
     <w:rsid w:val="002C5B10"/>
+    <w:rsid w:val="002E411C"/>
+    <w:rsid w:val="00362541"/>
     <w:rsid w:val="00362E40"/>
     <w:rsid w:val="003936CA"/>
     <w:rsid w:val="004209F9"/>
@@ -9481,12 +9613,15 @@
     <w:rsid w:val="0054309A"/>
     <w:rsid w:val="005650B2"/>
     <w:rsid w:val="00635F6F"/>
+    <w:rsid w:val="006C4309"/>
     <w:rsid w:val="00791580"/>
     <w:rsid w:val="00794714"/>
     <w:rsid w:val="007A55FF"/>
+    <w:rsid w:val="007B35BC"/>
     <w:rsid w:val="007C004C"/>
     <w:rsid w:val="007E6C7A"/>
     <w:rsid w:val="008B1087"/>
+    <w:rsid w:val="009216F4"/>
     <w:rsid w:val="0093034B"/>
     <w:rsid w:val="00944E58"/>
     <w:rsid w:val="00953D97"/>
@@ -9530,8 +9665,8 @@
   </m:mathPr>
   <w:themeFontLang w:val="es-ES" w:eastAsia="ja-JP" w:bidi="ar-SA"/>
   <w:clrSchemeMapping w:bg1="light1" w:t1="dark1" w:bg2="light2" w:t2="dark2" w:accent1="accent1" w:accent2="accent2" w:accent3="accent3" w:accent4="accent4" w:accent5="accent5" w:accent6="accent6" w:hyperlink="hyperlink" w:followedHyperlink="followedHyperlink"/>
-  <w:decimalSymbol w:val="."/>
-  <w:listSeparator w:val=","/>
+  <w:decimalSymbol w:val=","/>
+  <w:listSeparator w:val=";"/>
   <w15:chartTrackingRefBased/>
 </w:settings>
 </file>
@@ -9937,13 +10072,13 @@
     <w:name w:val="Normal"/>
     <w:qFormat/>
   </w:style>
-  <w:style w:type="character" w:default="1" w:styleId="DefaultParagraphFont">
+  <w:style w:type="character" w:default="1" w:styleId="Fuentedeprrafopredeter">
     <w:name w:val="Default Paragraph Font"/>
     <w:uiPriority w:val="1"/>
     <w:semiHidden/>
     <w:unhideWhenUsed/>
   </w:style>
-  <w:style w:type="table" w:default="1" w:styleId="TableNormal">
+  <w:style w:type="table" w:default="1" w:styleId="Tablanormal">
     <w:name w:val="Normal Table"/>
     <w:uiPriority w:val="99"/>
     <w:semiHidden/>
@@ -9958,15 +10093,15 @@
       </w:tblCellMar>
     </w:tblPr>
   </w:style>
-  <w:style w:type="numbering" w:default="1" w:styleId="NoList">
+  <w:style w:type="numbering" w:default="1" w:styleId="Sinlista">
     <w:name w:val="No List"/>
     <w:uiPriority w:val="99"/>
     <w:semiHidden/>
     <w:unhideWhenUsed/>
   </w:style>
-  <w:style w:type="character" w:styleId="PlaceholderText">
+  <w:style w:type="character" w:styleId="Textodelmarcadordeposicin">
     <w:name w:val="Placeholder Text"/>
-    <w:basedOn w:val="DefaultParagraphFont"/>
+    <w:basedOn w:val="Fuentedeprrafopredeter"/>
     <w:uiPriority w:val="99"/>
     <w:semiHidden/>
     <w:rsid w:val="00D21D3B"/>

</xml_diff>

<commit_message>
doc: added "Analysis" and "Plannig and Progress" individual reports, and updated Student#2 Requirements doc
</commit_message>
<xml_diff>
--- a/reports/Student #2/02 - Requirements - Student #2.docx
+++ b/reports/Student #2/02 - Requirements - Student #2.docx
@@ -4648,7 +4648,13 @@
         </w:sdtPr>
         <w:sdtContent>
           <w:r>
-            <w:t xml:space="preserve">    </w:t>
+            <w:t xml:space="preserve"> </w:t>
+          </w:r>
+          <w:r>
+            <w:t>X</w:t>
+          </w:r>
+          <w:r>
+            <w:t xml:space="preserve">  </w:t>
           </w:r>
         </w:sdtContent>
       </w:sdt>
@@ -4685,7 +4691,13 @@
         </w:sdtPr>
         <w:sdtContent>
           <w:r>
-            <w:t xml:space="preserve">    </w:t>
+            <w:t xml:space="preserve">  </w:t>
+          </w:r>
+          <w:r>
+            <w:t>X</w:t>
+          </w:r>
+          <w:r>
+            <w:t xml:space="preserve">  </w:t>
           </w:r>
         </w:sdtContent>
       </w:sdt>
@@ -9604,6 +9616,7 @@
     <w:rsid w:val="002E411C"/>
     <w:rsid w:val="00362541"/>
     <w:rsid w:val="00362E40"/>
+    <w:rsid w:val="00386781"/>
     <w:rsid w:val="003936CA"/>
     <w:rsid w:val="004209F9"/>
     <w:rsid w:val="004802A8"/>
@@ -9621,6 +9634,7 @@
     <w:rsid w:val="007C004C"/>
     <w:rsid w:val="007E6C7A"/>
     <w:rsid w:val="008B1087"/>
+    <w:rsid w:val="008D4FF4"/>
     <w:rsid w:val="009216F4"/>
     <w:rsid w:val="0093034B"/>
     <w:rsid w:val="00944E58"/>

</xml_diff>